<commit_message>
my first laba  oop
</commit_message>
<xml_diff>
--- a/TI-197-Macheev-Nichita-lab1-var6.docx
+++ b/TI-197-Macheev-Nichita-lab1-var6.docx
@@ -302,8 +302,15 @@
           <w:sz w:val="28"/>
         </w:rPr>
         <w:tab/>
+      </w:r>
+      <w:proofErr w:type="spellStart"/>
+      <w:r>
+        <w:rPr>
+          <w:sz w:val="28"/>
+        </w:rPr>
         <w:t>Брынзан</w:t>
       </w:r>
+      <w:proofErr w:type="spellEnd"/>
       <w:r>
         <w:rPr>
           <w:spacing w:val="-1"/>
@@ -1271,7 +1278,75 @@
           <w:sz w:val="28"/>
           <w:szCs w:val="28"/>
         </w:rPr>
-        <w:t>Цели работы: изучение основ абстракции;изучение правил определения и использования структур данных;создание переменных типа структуры, обращение к полям;изучение принципов программирования основанное на работе со структурами.</w:t>
+        <w:t xml:space="preserve">Цели работы: изучение основ </w:t>
+      </w:r>
+      <w:proofErr w:type="spellStart"/>
+      <w:proofErr w:type="gramStart"/>
+      <w:r>
+        <w:rPr>
+          <w:rFonts w:ascii="Times" w:hAnsi="Times"/>
+          <w:b/>
+          <w:color w:val="000000"/>
+          <w:sz w:val="28"/>
+          <w:szCs w:val="28"/>
+        </w:rPr>
+        <w:t>абстракции;изучение</w:t>
+      </w:r>
+      <w:proofErr w:type="spellEnd"/>
+      <w:proofErr w:type="gramEnd"/>
+      <w:r>
+        <w:rPr>
+          <w:rFonts w:ascii="Times" w:hAnsi="Times"/>
+          <w:b/>
+          <w:color w:val="000000"/>
+          <w:sz w:val="28"/>
+          <w:szCs w:val="28"/>
+        </w:rPr>
+        <w:t xml:space="preserve"> правил определения и использования структур </w:t>
+      </w:r>
+      <w:proofErr w:type="spellStart"/>
+      <w:r>
+        <w:rPr>
+          <w:rFonts w:ascii="Times" w:hAnsi="Times"/>
+          <w:b/>
+          <w:color w:val="000000"/>
+          <w:sz w:val="28"/>
+          <w:szCs w:val="28"/>
+        </w:rPr>
+        <w:t>данных;создание</w:t>
+      </w:r>
+      <w:proofErr w:type="spellEnd"/>
+      <w:r>
+        <w:rPr>
+          <w:rFonts w:ascii="Times" w:hAnsi="Times"/>
+          <w:b/>
+          <w:color w:val="000000"/>
+          <w:sz w:val="28"/>
+          <w:szCs w:val="28"/>
+        </w:rPr>
+        <w:t xml:space="preserve"> переменных типа структуры, обращение к </w:t>
+      </w:r>
+      <w:proofErr w:type="spellStart"/>
+      <w:r>
+        <w:rPr>
+          <w:rFonts w:ascii="Times" w:hAnsi="Times"/>
+          <w:b/>
+          <w:color w:val="000000"/>
+          <w:sz w:val="28"/>
+          <w:szCs w:val="28"/>
+        </w:rPr>
+        <w:t>полям;изучение</w:t>
+      </w:r>
+      <w:proofErr w:type="spellEnd"/>
+      <w:r>
+        <w:rPr>
+          <w:rFonts w:ascii="Times" w:hAnsi="Times"/>
+          <w:b/>
+          <w:color w:val="000000"/>
+          <w:sz w:val="28"/>
+          <w:szCs w:val="28"/>
+        </w:rPr>
+        <w:t xml:space="preserve"> принципов программирования основанное на работе со структурами.</w:t>
       </w:r>
     </w:p>
     <w:p>
@@ -1304,7 +1379,51 @@
           <w:szCs w:val="27"/>
           <w:lang w:eastAsia="ru-RU"/>
         </w:rPr>
-        <w:t>Создать абстрактный тип данных (структура) - дом, у которой есть название фирмы строителя, адрес, количество этажей и квартир. Определить функции установки, изменения данных, сравнения домов. Для задания текстовых полей использовать оператор new. Освободить память. В main-е, привести пример сортировки домов по количеству этажей + адресу в алфавитном порядке.</w:t>
+        <w:t xml:space="preserve">Создать абстрактный тип данных (структура) - дом, у которой есть название фирмы строителя, адрес, количество этажей и квартир. Определить функции установки, изменения данных, сравнения домов. Для задания текстовых полей использовать оператор </w:t>
+      </w:r>
+      <w:proofErr w:type="spellStart"/>
+      <w:r>
+        <w:rPr>
+          <w:rFonts w:ascii="Times" w:hAnsi="Times"/>
+          <w:color w:val="000000"/>
+          <w:sz w:val="28"/>
+          <w:szCs w:val="27"/>
+          <w:lang w:eastAsia="ru-RU"/>
+        </w:rPr>
+        <w:t>new</w:t>
+      </w:r>
+      <w:proofErr w:type="spellEnd"/>
+      <w:r>
+        <w:rPr>
+          <w:rFonts w:ascii="Times" w:hAnsi="Times"/>
+          <w:color w:val="000000"/>
+          <w:sz w:val="28"/>
+          <w:szCs w:val="27"/>
+          <w:lang w:eastAsia="ru-RU"/>
+        </w:rPr>
+        <w:t xml:space="preserve">. Освободить память. В </w:t>
+      </w:r>
+      <w:proofErr w:type="spellStart"/>
+      <w:r>
+        <w:rPr>
+          <w:rFonts w:ascii="Times" w:hAnsi="Times"/>
+          <w:color w:val="000000"/>
+          <w:sz w:val="28"/>
+          <w:szCs w:val="27"/>
+          <w:lang w:eastAsia="ru-RU"/>
+        </w:rPr>
+        <w:t>main</w:t>
+      </w:r>
+      <w:proofErr w:type="spellEnd"/>
+      <w:r>
+        <w:rPr>
+          <w:rFonts w:ascii="Times" w:hAnsi="Times"/>
+          <w:color w:val="000000"/>
+          <w:sz w:val="28"/>
+          <w:szCs w:val="27"/>
+          <w:lang w:eastAsia="ru-RU"/>
+        </w:rPr>
+        <w:t>-е, привести пример сортировки домов по количеству этажей + адресу в алфавитном порядке.</w:t>
       </w:r>
     </w:p>
     <w:bookmarkEnd w:id="2"/>
@@ -1367,13 +1486,27 @@
         <w:rPr>
           <w:sz w:val="28"/>
         </w:rPr>
-        <w:t xml:space="preserve">Создаем абстрактный тип данных (структуру) с называнием дом </w:t>
-      </w:r>
-      <w:r>
-        <w:rPr>
-          <w:sz w:val="28"/>
-        </w:rPr>
-        <w:t xml:space="preserve">, </w:t>
+        <w:t xml:space="preserve">Создаем абстрактный тип данных (структуру) с называнием </w:t>
+      </w:r>
+      <w:proofErr w:type="gramStart"/>
+      <w:r>
+        <w:rPr>
+          <w:sz w:val="28"/>
+        </w:rPr>
+        <w:t xml:space="preserve">дом </w:t>
+      </w:r>
+      <w:r>
+        <w:rPr>
+          <w:sz w:val="28"/>
+        </w:rPr>
+        <w:t>,</w:t>
+      </w:r>
+      <w:proofErr w:type="gramEnd"/>
+      <w:r>
+        <w:rPr>
+          <w:sz w:val="28"/>
+        </w:rPr>
+        <w:t xml:space="preserve"> </w:t>
       </w:r>
       <w:r>
         <w:rPr>
@@ -1417,6 +1550,7 @@
         </w:rPr>
         <w:t xml:space="preserve"> И далее создаем методы </w:t>
       </w:r>
+      <w:proofErr w:type="gramStart"/>
       <w:r>
         <w:rPr>
           <w:sz w:val="28"/>
@@ -1434,7 +1568,14 @@
         <w:rPr>
           <w:sz w:val="28"/>
         </w:rPr>
-        <w:t xml:space="preserve"> и </w:t>
+        <w:t xml:space="preserve"> и</w:t>
+      </w:r>
+      <w:proofErr w:type="gramEnd"/>
+      <w:r>
+        <w:rPr>
+          <w:sz w:val="28"/>
+        </w:rPr>
+        <w:t xml:space="preserve"> </w:t>
       </w:r>
       <w:r>
         <w:rPr>
@@ -1476,6 +1617,7 @@
           <w:sz w:val="28"/>
         </w:rPr>
       </w:pPr>
+      <w:proofErr w:type="gramStart"/>
       <w:r>
         <w:rPr>
           <w:sz w:val="28"/>
@@ -1488,12 +1630,14 @@
         </w:rPr>
         <w:t xml:space="preserve"> </w:t>
       </w:r>
+      <w:proofErr w:type="spellStart"/>
       <w:r>
         <w:rPr>
           <w:sz w:val="28"/>
         </w:rPr>
         <w:t>см</w:t>
       </w:r>
+      <w:proofErr w:type="gramEnd"/>
       <w:r>
         <w:rPr>
           <w:sz w:val="28"/>
@@ -1504,7 +1648,14 @@
         <w:rPr>
           <w:sz w:val="28"/>
         </w:rPr>
-        <w:t>листинг 1</w:t>
+        <w:t>листинг</w:t>
+      </w:r>
+      <w:proofErr w:type="spellEnd"/>
+      <w:r>
+        <w:rPr>
+          <w:sz w:val="28"/>
+        </w:rPr>
+        <w:t xml:space="preserve"> 1</w:t>
       </w:r>
       <w:r>
         <w:rPr>
@@ -1522,7 +1673,21 @@
         <w:rPr>
           <w:sz w:val="28"/>
         </w:rPr>
-        <w:t>Данные поля имеют модификаторы private для того чтобы у пользователя не было доступа к ним</w:t>
+        <w:t xml:space="preserve">Данные поля имеют модификаторы </w:t>
+      </w:r>
+      <w:proofErr w:type="spellStart"/>
+      <w:r>
+        <w:rPr>
+          <w:sz w:val="28"/>
+        </w:rPr>
+        <w:t>private</w:t>
+      </w:r>
+      <w:proofErr w:type="spellEnd"/>
+      <w:r>
+        <w:rPr>
+          <w:sz w:val="28"/>
+        </w:rPr>
+        <w:t xml:space="preserve"> для того чтобы у пользователя не было доступа к ним</w:t>
       </w:r>
       <w:r>
         <w:rPr>
@@ -2119,7 +2284,21 @@
         <w:rPr>
           <w:sz w:val="28"/>
         </w:rPr>
-        <w:t>которые хранят значения введенные пользователем</w:t>
+        <w:t xml:space="preserve">которые хранят </w:t>
+      </w:r>
+      <w:proofErr w:type="gramStart"/>
+      <w:r>
+        <w:rPr>
+          <w:sz w:val="28"/>
+        </w:rPr>
+        <w:t>значения</w:t>
+      </w:r>
+      <w:proofErr w:type="gramEnd"/>
+      <w:r>
+        <w:rPr>
+          <w:sz w:val="28"/>
+        </w:rPr>
+        <w:t xml:space="preserve"> введенные пользователем</w:t>
       </w:r>
       <w:r>
         <w:rPr>
@@ -2131,7 +2310,21 @@
         <w:rPr>
           <w:sz w:val="28"/>
         </w:rPr>
-        <w:t>также был реализован цикл for для того чтобы заполнять определенное кол-во полей структуры данными</w:t>
+        <w:t xml:space="preserve">также был реализован цикл </w:t>
+      </w:r>
+      <w:proofErr w:type="spellStart"/>
+      <w:r>
+        <w:rPr>
+          <w:sz w:val="28"/>
+        </w:rPr>
+        <w:t>for</w:t>
+      </w:r>
+      <w:proofErr w:type="spellEnd"/>
+      <w:r>
+        <w:rPr>
+          <w:sz w:val="28"/>
+        </w:rPr>
+        <w:t xml:space="preserve"> для того чтобы заполнять определенное кол-во полей структуры данными</w:t>
       </w:r>
       <w:r>
         <w:rPr>
@@ -2380,8 +2573,16 @@
         <w:rPr>
           <w:sz w:val="28"/>
         </w:rPr>
-        <w:t>В данной функции мы изменяем данные дома, номер которого вводит сам пользователь номер дома записывается в переменную value</w:t>
-      </w:r>
+        <w:t xml:space="preserve">В данной функции мы изменяем данные дома, номер которого вводит сам пользователь номер дома записывается в переменную </w:t>
+      </w:r>
+      <w:proofErr w:type="spellStart"/>
+      <w:r>
+        <w:rPr>
+          <w:sz w:val="28"/>
+        </w:rPr>
+        <w:t>value</w:t>
+      </w:r>
+      <w:proofErr w:type="spellEnd"/>
       <w:r>
         <w:rPr>
           <w:sz w:val="28"/>
@@ -2459,7 +2660,29 @@
         <w:rPr>
           <w:sz w:val="28"/>
         </w:rPr>
-        <w:t xml:space="preserve"> то вызывается метод changeValue()</w:t>
+        <w:t xml:space="preserve"> то вызывается метод </w:t>
+      </w:r>
+      <w:proofErr w:type="spellStart"/>
+      <w:proofErr w:type="gramStart"/>
+      <w:r>
+        <w:rPr>
+          <w:sz w:val="28"/>
+        </w:rPr>
+        <w:t>changeValue</w:t>
+      </w:r>
+      <w:proofErr w:type="spellEnd"/>
+      <w:r>
+        <w:rPr>
+          <w:sz w:val="28"/>
+        </w:rPr>
+        <w:t>(</w:t>
+      </w:r>
+      <w:proofErr w:type="gramEnd"/>
+      <w:r>
+        <w:rPr>
+          <w:sz w:val="28"/>
+        </w:rPr>
+        <w:t>)</w:t>
       </w:r>
       <w:r>
         <w:rPr>
@@ -2746,109 +2969,659 @@
           <w:sz w:val="28"/>
         </w:rPr>
         <w:lastRenderedPageBreak/>
-        <w:t xml:space="preserve">Второй этап </w:t>
+        <w:t>Второй этап</w:t>
+      </w:r>
+      <w:r>
+        <w:rPr>
+          <w:sz w:val="28"/>
+        </w:rPr>
+        <w:t xml:space="preserve"> – это</w:t>
+      </w:r>
+      <w:r>
+        <w:rPr>
+          <w:sz w:val="28"/>
+        </w:rPr>
+        <w:t xml:space="preserve"> </w:t>
+      </w:r>
+      <w:r>
+        <w:rPr>
+          <w:sz w:val="28"/>
+        </w:rPr>
+        <w:t xml:space="preserve">создание функций для реализации </w:t>
+      </w:r>
+      <w:r>
+        <w:rPr>
+          <w:sz w:val="28"/>
+        </w:rPr>
+        <w:t xml:space="preserve">сортировки домов и очистка памяти </w:t>
+      </w:r>
+      <w:r>
+        <w:rPr>
+          <w:sz w:val="28"/>
+        </w:rPr>
+        <w:t xml:space="preserve">(см листинг номер </w:t>
+      </w:r>
+      <w:r>
+        <w:rPr>
+          <w:sz w:val="28"/>
+        </w:rPr>
+        <w:t>6,7</w:t>
+      </w:r>
+      <w:r>
+        <w:rPr>
+          <w:sz w:val="28"/>
+        </w:rPr>
+        <w:t>)</w:t>
+      </w:r>
+      <w:r>
+        <w:rPr>
+          <w:sz w:val="28"/>
+        </w:rPr>
+        <w:t>.</w:t>
+      </w:r>
+    </w:p>
+    <w:p>
+      <w:pPr>
+        <w:rPr>
+          <w:sz w:val="36"/>
+        </w:rPr>
+      </w:pPr>
+      <w:r>
+        <w:rPr>
+          <w:sz w:val="36"/>
+        </w:rPr>
+        <w:drawing>
+          <wp:inline distT="0" distB="0" distL="0" distR="0" wp14:anchorId="0605F15F" wp14:editId="63658378">
+            <wp:extent cx="6578600" cy="4051935"/>
+            <wp:effectExtent l="0" t="0" r="0" b="12065"/>
+            <wp:docPr id="14" name="Рисунок 14"/>
+            <wp:cNvGraphicFramePr>
+              <a:graphicFrameLocks xmlns:a="http://schemas.openxmlformats.org/drawingml/2006/main" noChangeAspect="1"/>
+            </wp:cNvGraphicFramePr>
+            <a:graphic xmlns:a="http://schemas.openxmlformats.org/drawingml/2006/main">
+              <a:graphicData uri="http://schemas.openxmlformats.org/drawingml/2006/picture">
+                <pic:pic xmlns:pic="http://schemas.openxmlformats.org/drawingml/2006/picture">
+                  <pic:nvPicPr>
+                    <pic:cNvPr id="1" name=""/>
+                    <pic:cNvPicPr/>
+                  </pic:nvPicPr>
+                  <pic:blipFill>
+                    <a:blip r:embed="rId13"/>
+                    <a:stretch>
+                      <a:fillRect/>
+                    </a:stretch>
+                  </pic:blipFill>
+                  <pic:spPr>
+                    <a:xfrm>
+                      <a:off x="0" y="0"/>
+                      <a:ext cx="6578600" cy="4051935"/>
+                    </a:xfrm>
+                    <a:prstGeom prst="rect">
+                      <a:avLst/>
+                    </a:prstGeom>
+                  </pic:spPr>
+                </pic:pic>
+              </a:graphicData>
+            </a:graphic>
+          </wp:inline>
+        </w:drawing>
+      </w:r>
+    </w:p>
+    <w:p>
+      <w:pPr>
+        <w:jc w:val="center"/>
+        <w:rPr>
+          <w:b/>
+          <w:sz w:val="36"/>
+          <w:lang w:val="en-US"/>
+        </w:rPr>
+      </w:pPr>
+      <w:r>
+        <w:rPr>
+          <w:b/>
+          <w:sz w:val="36"/>
+        </w:rPr>
+        <w:t>(Листинг номер 6).</w:t>
+      </w:r>
+    </w:p>
+    <w:p>
+      <w:pPr>
+        <w:rPr>
+          <w:sz w:val="28"/>
+        </w:rPr>
+      </w:pPr>
+      <w:r>
+        <w:rPr>
+          <w:sz w:val="28"/>
+        </w:rPr>
+        <w:t>В данной функции был реализован алгоритм сортировки пузырьком</w:t>
+      </w:r>
+      <w:r>
+        <w:rPr>
+          <w:sz w:val="28"/>
+        </w:rPr>
+        <w:t>.</w:t>
+      </w:r>
+      <w:r>
+        <w:rPr>
+          <w:sz w:val="28"/>
+        </w:rPr>
+        <w:t xml:space="preserve"> Также</w:t>
+      </w:r>
+      <w:r>
+        <w:rPr>
+          <w:sz w:val="28"/>
+        </w:rPr>
+        <w:t>,</w:t>
+      </w:r>
+      <w:r>
+        <w:rPr>
+          <w:sz w:val="28"/>
+        </w:rPr>
+        <w:t xml:space="preserve"> как и в других функция пользователь сам выбирает по какому параметру ему сортировать дома</w:t>
+      </w:r>
+      <w:r>
+        <w:rPr>
+          <w:sz w:val="28"/>
+        </w:rPr>
+        <w:t>.</w:t>
+      </w:r>
+      <w:r>
+        <w:rPr>
+          <w:sz w:val="28"/>
+        </w:rPr>
+        <w:t xml:space="preserve"> Например, по кол-ву квартир или по названию фирмы строителя</w:t>
+      </w:r>
+      <w:r>
+        <w:rPr>
+          <w:sz w:val="28"/>
+        </w:rPr>
+        <w:t>.</w:t>
+      </w:r>
+    </w:p>
+    <w:p>
+      <w:pPr>
+        <w:rPr>
+          <w:sz w:val="28"/>
+        </w:rPr>
+      </w:pPr>
+      <w:r>
+        <w:rPr>
+          <w:sz w:val="28"/>
+        </w:rPr>
+        <w:drawing>
+          <wp:inline distT="0" distB="0" distL="0" distR="0" wp14:anchorId="34766879" wp14:editId="1EF976A9">
+            <wp:extent cx="6578600" cy="1351915"/>
+            <wp:effectExtent l="0" t="0" r="0" b="0"/>
+            <wp:docPr id="15" name="Рисунок 15"/>
+            <wp:cNvGraphicFramePr>
+              <a:graphicFrameLocks xmlns:a="http://schemas.openxmlformats.org/drawingml/2006/main" noChangeAspect="1"/>
+            </wp:cNvGraphicFramePr>
+            <a:graphic xmlns:a="http://schemas.openxmlformats.org/drawingml/2006/main">
+              <a:graphicData uri="http://schemas.openxmlformats.org/drawingml/2006/picture">
+                <pic:pic xmlns:pic="http://schemas.openxmlformats.org/drawingml/2006/picture">
+                  <pic:nvPicPr>
+                    <pic:cNvPr id="1" name=""/>
+                    <pic:cNvPicPr/>
+                  </pic:nvPicPr>
+                  <pic:blipFill>
+                    <a:blip r:embed="rId14"/>
+                    <a:stretch>
+                      <a:fillRect/>
+                    </a:stretch>
+                  </pic:blipFill>
+                  <pic:spPr>
+                    <a:xfrm>
+                      <a:off x="0" y="0"/>
+                      <a:ext cx="6578600" cy="1351915"/>
+                    </a:xfrm>
+                    <a:prstGeom prst="rect">
+                      <a:avLst/>
+                    </a:prstGeom>
+                  </pic:spPr>
+                </pic:pic>
+              </a:graphicData>
+            </a:graphic>
+          </wp:inline>
+        </w:drawing>
+      </w:r>
+      <w:r>
+        <w:rPr>
+          <w:sz w:val="28"/>
+        </w:rPr>
+        <w:t xml:space="preserve"> </w:t>
+      </w:r>
+    </w:p>
+    <w:p>
+      <w:pPr>
+        <w:jc w:val="center"/>
+        <w:rPr>
+          <w:b/>
+          <w:sz w:val="36"/>
+        </w:rPr>
+      </w:pPr>
+      <w:r>
+        <w:rPr>
+          <w:b/>
+          <w:sz w:val="36"/>
+        </w:rPr>
+        <w:t>(</w:t>
+      </w:r>
+      <w:r>
+        <w:rPr>
+          <w:b/>
+          <w:sz w:val="36"/>
+        </w:rPr>
+        <w:t>Листинг номер 7</w:t>
+      </w:r>
+      <w:r>
+        <w:rPr>
+          <w:b/>
+          <w:sz w:val="36"/>
+        </w:rPr>
+        <w:t>)</w:t>
+      </w:r>
+      <w:r>
+        <w:rPr>
+          <w:b/>
+          <w:sz w:val="36"/>
+          <w:lang w:val="en-US"/>
+        </w:rPr>
+        <w:t>.</w:t>
+      </w:r>
+    </w:p>
+    <w:p>
+      <w:pPr>
+        <w:rPr>
+          <w:sz w:val="28"/>
+        </w:rPr>
+      </w:pPr>
+      <w:r>
+        <w:rPr>
+          <w:sz w:val="28"/>
+        </w:rPr>
+        <w:t xml:space="preserve">Для удаления памяти был инициализирован метод с идентификатором </w:t>
+      </w:r>
+      <w:proofErr w:type="spellStart"/>
+      <w:r>
+        <w:rPr>
+          <w:sz w:val="28"/>
+        </w:rPr>
+        <w:t>public</w:t>
+      </w:r>
+      <w:proofErr w:type="spellEnd"/>
+      <w:r>
+        <w:rPr>
+          <w:sz w:val="28"/>
+        </w:rPr>
+        <w:t>,</w:t>
+      </w:r>
+      <w:r>
+        <w:rPr>
+          <w:sz w:val="28"/>
+        </w:rPr>
+        <w:t xml:space="preserve"> который в свою очередь вызывает два метода</w:t>
+      </w:r>
+      <w:r>
+        <w:rPr>
+          <w:sz w:val="28"/>
+        </w:rPr>
+        <w:t>,</w:t>
+      </w:r>
+      <w:r>
+        <w:rPr>
+          <w:sz w:val="28"/>
+        </w:rPr>
+        <w:t xml:space="preserve"> (где и происходил очистка памяти) с идентификаторами </w:t>
+      </w:r>
+      <w:proofErr w:type="spellStart"/>
+      <w:r>
+        <w:rPr>
+          <w:sz w:val="28"/>
+        </w:rPr>
+        <w:t>private</w:t>
+      </w:r>
+      <w:proofErr w:type="spellEnd"/>
+      <w:r>
+        <w:rPr>
+          <w:sz w:val="28"/>
+        </w:rPr>
+        <w:t>, это было сделано для того чтобы у пользователя не было доступа напрямую для удаления двух динамических переменных</w:t>
+      </w:r>
+    </w:p>
+    <w:p>
+      <w:pPr>
+        <w:rPr>
+          <w:sz w:val="28"/>
+        </w:rPr>
+      </w:pPr>
+    </w:p>
+    <w:p>
+      <w:pPr>
+        <w:pStyle w:val="1"/>
+        <w:ind w:left="720"/>
+        <w:jc w:val="center"/>
+        <w:rPr>
+          <w:rFonts w:ascii="Times New Roman" w:hAnsi="Times New Roman" w:cs="Times New Roman"/>
+        </w:rPr>
+      </w:pPr>
+      <w:r>
+        <w:rPr>
+          <w:rFonts w:ascii="Times New Roman" w:hAnsi="Times New Roman" w:cs="Times New Roman"/>
+        </w:rPr>
+        <w:lastRenderedPageBreak/>
+        <w:t xml:space="preserve">Код </w:t>
+      </w:r>
+      <w:r>
+        <w:rPr>
+          <w:rFonts w:ascii="Times New Roman" w:hAnsi="Times New Roman" w:cs="Times New Roman"/>
+        </w:rPr>
+        <w:t xml:space="preserve">лабораторной работы доступен по ссылке </w:t>
+      </w:r>
+      <w:r>
+        <w:rPr>
+          <w:rFonts w:ascii="Times New Roman" w:hAnsi="Times New Roman" w:cs="Times New Roman"/>
+        </w:rPr>
+        <w:t>https://github.com/Randwow/oop_lab1</w:t>
+      </w:r>
+    </w:p>
+    <w:p>
+      <w:pPr>
+        <w:pStyle w:val="1"/>
+      </w:pPr>
+      <w:r>
+        <w:t>Вывод:</w:t>
+      </w:r>
+      <w:bookmarkEnd w:id="3"/>
+    </w:p>
+    <w:p>
+      <w:pPr>
+        <w:rPr>
+          <w:rFonts w:ascii="Times" w:hAnsi="Times"/>
+          <w:color w:val="000000"/>
+          <w:sz w:val="28"/>
+          <w:szCs w:val="28"/>
+        </w:rPr>
+      </w:pPr>
+      <w:r>
+        <w:rPr>
+          <w:sz w:val="28"/>
+          <w:szCs w:val="28"/>
+        </w:rPr>
+        <w:t>В данной лабораторной работе был</w:t>
+      </w:r>
+      <w:r>
+        <w:rPr>
+          <w:rFonts w:ascii="Times" w:hAnsi="Times"/>
+          <w:b/>
+          <w:color w:val="000000"/>
+          <w:sz w:val="28"/>
+          <w:szCs w:val="28"/>
+        </w:rPr>
+        <w:t xml:space="preserve"> </w:t>
+      </w:r>
+      <w:r>
+        <w:rPr>
+          <w:rFonts w:ascii="Times" w:hAnsi="Times"/>
+          <w:color w:val="000000"/>
+          <w:sz w:val="28"/>
+          <w:szCs w:val="28"/>
+        </w:rPr>
+        <w:t>изучен абстрактный тип данных</w:t>
+      </w:r>
+      <w:r>
+        <w:rPr>
+          <w:rFonts w:ascii="Times" w:hAnsi="Times"/>
+          <w:color w:val="000000"/>
+          <w:sz w:val="28"/>
+          <w:szCs w:val="28"/>
+        </w:rPr>
+        <w:t xml:space="preserve">, </w:t>
+      </w:r>
+      <w:r>
+        <w:rPr>
+          <w:rFonts w:ascii="Times" w:hAnsi="Times"/>
+          <w:color w:val="000000"/>
+          <w:sz w:val="28"/>
+          <w:szCs w:val="28"/>
+        </w:rPr>
+        <w:t>изучены</w:t>
+      </w:r>
+      <w:r>
+        <w:rPr>
+          <w:rFonts w:ascii="Times" w:hAnsi="Times"/>
+          <w:color w:val="000000"/>
+          <w:sz w:val="28"/>
+          <w:szCs w:val="28"/>
+        </w:rPr>
+        <w:t xml:space="preserve"> правил</w:t>
+      </w:r>
+      <w:r>
+        <w:rPr>
+          <w:rFonts w:ascii="Times" w:hAnsi="Times"/>
+          <w:color w:val="000000"/>
+          <w:sz w:val="28"/>
+          <w:szCs w:val="28"/>
+        </w:rPr>
+        <w:t>а</w:t>
+      </w:r>
+      <w:r>
+        <w:rPr>
+          <w:rFonts w:ascii="Times" w:hAnsi="Times"/>
+          <w:color w:val="000000"/>
+          <w:sz w:val="28"/>
+          <w:szCs w:val="28"/>
+        </w:rPr>
+        <w:t xml:space="preserve"> определения </w:t>
+      </w:r>
+      <w:r>
+        <w:rPr>
+          <w:rFonts w:ascii="Times" w:hAnsi="Times"/>
+          <w:color w:val="000000"/>
+          <w:sz w:val="28"/>
+          <w:szCs w:val="28"/>
+        </w:rPr>
+        <w:t>и использования структур данных</w:t>
+      </w:r>
+      <w:r>
+        <w:rPr>
+          <w:rFonts w:ascii="Times" w:hAnsi="Times"/>
+          <w:color w:val="000000"/>
+          <w:sz w:val="28"/>
+          <w:szCs w:val="28"/>
+        </w:rPr>
+        <w:t xml:space="preserve">, </w:t>
+      </w:r>
+      <w:r>
+        <w:rPr>
+          <w:rFonts w:ascii="Times" w:hAnsi="Times"/>
+          <w:color w:val="000000"/>
+          <w:sz w:val="28"/>
+          <w:szCs w:val="28"/>
+        </w:rPr>
+        <w:t>создание</w:t>
+      </w:r>
+      <w:r>
+        <w:rPr>
+          <w:rFonts w:ascii="Times" w:hAnsi="Times"/>
+          <w:color w:val="000000"/>
+          <w:sz w:val="28"/>
+          <w:szCs w:val="28"/>
+        </w:rPr>
+        <w:t xml:space="preserve"> переменных ти</w:t>
+      </w:r>
+      <w:r>
+        <w:rPr>
+          <w:rFonts w:ascii="Times" w:hAnsi="Times"/>
+          <w:color w:val="000000"/>
+          <w:sz w:val="28"/>
+          <w:szCs w:val="28"/>
+        </w:rPr>
+        <w:t xml:space="preserve">па структуры, обращение к полям и </w:t>
+      </w:r>
+      <w:r>
+        <w:rPr>
+          <w:rFonts w:ascii="Times" w:hAnsi="Times"/>
+          <w:color w:val="000000"/>
+          <w:sz w:val="28"/>
+          <w:szCs w:val="28"/>
+        </w:rPr>
+        <w:t>изучение принципов программирования,</w:t>
+      </w:r>
+      <w:r>
+        <w:rPr>
+          <w:rFonts w:ascii="Times" w:hAnsi="Times"/>
+          <w:color w:val="000000"/>
+          <w:sz w:val="28"/>
+          <w:szCs w:val="28"/>
+        </w:rPr>
+        <w:t xml:space="preserve"> основанное на работе со структурами.</w:t>
+      </w:r>
+      <w:r>
+        <w:rPr>
+          <w:rFonts w:ascii="Times" w:hAnsi="Times"/>
+          <w:color w:val="000000"/>
+          <w:sz w:val="28"/>
+          <w:szCs w:val="28"/>
+        </w:rPr>
+        <w:t xml:space="preserve"> Также были реализованы и изучены методы </w:t>
+      </w:r>
+      <w:r>
+        <w:rPr>
+          <w:rFonts w:ascii="Times" w:hAnsi="Times"/>
+          <w:color w:val="000000"/>
+          <w:sz w:val="28"/>
+          <w:szCs w:val="28"/>
+          <w:lang w:val="en-US"/>
+        </w:rPr>
+        <w:t>get</w:t>
+      </w:r>
+      <w:r>
+        <w:rPr>
+          <w:rFonts w:ascii="Times" w:hAnsi="Times"/>
+          <w:color w:val="000000"/>
+          <w:sz w:val="28"/>
+          <w:szCs w:val="28"/>
+        </w:rPr>
+        <w:t xml:space="preserve"> </w:t>
+      </w:r>
+      <w:r>
+        <w:rPr>
+          <w:rFonts w:ascii="Times" w:hAnsi="Times"/>
+          <w:color w:val="000000"/>
+          <w:sz w:val="28"/>
+          <w:szCs w:val="28"/>
+        </w:rPr>
+        <w:t xml:space="preserve">и </w:t>
+      </w:r>
+      <w:r>
+        <w:rPr>
+          <w:rFonts w:ascii="Times" w:hAnsi="Times"/>
+          <w:color w:val="000000"/>
+          <w:sz w:val="28"/>
+          <w:szCs w:val="28"/>
+          <w:lang w:val="en-US"/>
+        </w:rPr>
+        <w:t>set</w:t>
+      </w:r>
+      <w:r>
+        <w:rPr>
+          <w:rFonts w:ascii="Times" w:hAnsi="Times"/>
+          <w:color w:val="000000"/>
+          <w:sz w:val="28"/>
+          <w:szCs w:val="28"/>
+        </w:rPr>
+        <w:t>, функции очистки памяти</w:t>
+      </w:r>
+      <w:r>
+        <w:rPr>
+          <w:rFonts w:ascii="Times" w:hAnsi="Times"/>
+          <w:color w:val="000000"/>
+          <w:sz w:val="28"/>
+          <w:szCs w:val="28"/>
+        </w:rPr>
+        <w:t>,</w:t>
+      </w:r>
+      <w:r>
+        <w:rPr>
+          <w:rFonts w:ascii="Times" w:hAnsi="Times"/>
+          <w:color w:val="000000"/>
+          <w:sz w:val="28"/>
+          <w:szCs w:val="28"/>
+        </w:rPr>
+        <w:t xml:space="preserve"> сортировки массива структур</w:t>
+      </w:r>
+      <w:r>
+        <w:rPr>
+          <w:rFonts w:ascii="Times" w:hAnsi="Times"/>
+          <w:color w:val="000000"/>
+          <w:sz w:val="28"/>
+          <w:szCs w:val="28"/>
+        </w:rPr>
+        <w:t xml:space="preserve">, </w:t>
+      </w:r>
+      <w:r>
+        <w:rPr>
+          <w:rFonts w:ascii="Times" w:hAnsi="Times"/>
+          <w:color w:val="000000"/>
+          <w:sz w:val="28"/>
+          <w:szCs w:val="28"/>
+        </w:rPr>
+        <w:t>инициализация</w:t>
+      </w:r>
+      <w:r>
+        <w:rPr>
+          <w:rFonts w:ascii="Times" w:hAnsi="Times"/>
+          <w:color w:val="000000"/>
+          <w:sz w:val="28"/>
+          <w:szCs w:val="28"/>
+        </w:rPr>
+        <w:t>,</w:t>
+      </w:r>
+      <w:r>
+        <w:rPr>
+          <w:rFonts w:ascii="Times" w:hAnsi="Times"/>
+          <w:color w:val="000000"/>
+          <w:sz w:val="28"/>
+          <w:szCs w:val="28"/>
+        </w:rPr>
+        <w:t xml:space="preserve"> </w:t>
+      </w:r>
+      <w:r>
+        <w:rPr>
+          <w:rFonts w:ascii="Times" w:hAnsi="Times"/>
+          <w:color w:val="000000"/>
+          <w:sz w:val="28"/>
+          <w:szCs w:val="27"/>
+          <w:lang w:eastAsia="ru-RU"/>
+        </w:rPr>
+        <w:t xml:space="preserve">изменения данных и сравнение </w:t>
+      </w:r>
+      <w:r>
+        <w:rPr>
+          <w:rFonts w:ascii="Times" w:hAnsi="Times"/>
+          <w:color w:val="000000"/>
+          <w:sz w:val="28"/>
+          <w:szCs w:val="27"/>
+          <w:lang w:eastAsia="ru-RU"/>
+        </w:rPr>
+        <w:t>элементов массива структур</w:t>
+      </w:r>
+      <w:r>
+        <w:rPr>
+          <w:rFonts w:ascii="Times" w:hAnsi="Times"/>
+          <w:color w:val="000000"/>
+          <w:sz w:val="28"/>
+          <w:szCs w:val="27"/>
+          <w:lang w:eastAsia="ru-RU"/>
+        </w:rPr>
+        <w:t>.</w:t>
       </w:r>
       <w:bookmarkStart w:id="4" w:name="_GoBack"/>
       <w:bookmarkEnd w:id="4"/>
-      <w:r>
-        <w:rPr>
-          <w:sz w:val="28"/>
-        </w:rPr>
-        <w:t xml:space="preserve"> – это</w:t>
-      </w:r>
-      <w:r>
-        <w:rPr>
-          <w:sz w:val="28"/>
-        </w:rPr>
-        <w:t xml:space="preserve"> </w:t>
-      </w:r>
-      <w:r>
-        <w:rPr>
-          <w:sz w:val="28"/>
-        </w:rPr>
-        <w:t>создание функций для реализации установки, изменения данных и сравнения домов (см листинг номер 2</w:t>
-      </w:r>
-      <w:r>
-        <w:rPr>
-          <w:sz w:val="28"/>
-        </w:rPr>
-        <w:t>,3,4</w:t>
-      </w:r>
-      <w:r>
-        <w:rPr>
-          <w:sz w:val="28"/>
-        </w:rPr>
-        <w:t>,5</w:t>
-      </w:r>
-      <w:r>
-        <w:rPr>
-          <w:sz w:val="28"/>
-        </w:rPr>
-        <w:t>)</w:t>
-      </w:r>
-      <w:r>
-        <w:rPr>
-          <w:sz w:val="28"/>
-        </w:rPr>
-        <w:t>.</w:t>
-      </w:r>
-    </w:p>
-    <w:p>
-      <w:pPr>
-        <w:rPr>
-          <w:sz w:val="36"/>
-        </w:rPr>
-      </w:pPr>
-    </w:p>
-    <w:p>
-      <w:pPr>
-        <w:pStyle w:val="1"/>
-      </w:pPr>
-      <w:r>
-        <w:t>Вывод:</w:t>
-      </w:r>
-      <w:bookmarkEnd w:id="3"/>
-    </w:p>
-    <w:p>
-      <w:pPr>
-        <w:rPr>
-          <w:sz w:val="28"/>
-          <w:szCs w:val="28"/>
-        </w:rPr>
-      </w:pPr>
-      <w:r>
-        <w:rPr>
-          <w:sz w:val="28"/>
-          <w:szCs w:val="28"/>
-        </w:rPr>
-        <w:t xml:space="preserve">В данной лабораторной работе была рассмотрена структура как механизм абстракции. В структуре были использованы перегрузка функций, инкапсуляция. Так же реализована функция обработки элементов массива структур путем сравнения данных (больше, меньше, равно). Так как память для полей структуры выделяется через оператор </w:t>
-      </w:r>
-      <w:r>
-        <w:rPr>
-          <w:sz w:val="28"/>
-          <w:szCs w:val="28"/>
-          <w:lang w:val="en-US"/>
-        </w:rPr>
-        <w:t>new</w:t>
-      </w:r>
-      <w:r>
-        <w:rPr>
-          <w:sz w:val="28"/>
-          <w:szCs w:val="28"/>
-        </w:rPr>
-        <w:t>, реализован метод для освобождения выделенной памяти который так же использует приватные методы.</w:t>
-      </w:r>
-    </w:p>
-    <w:p>
-      <w:pPr>
-        <w:rPr>
-          <w:sz w:val="28"/>
-          <w:szCs w:val="28"/>
-        </w:rPr>
-      </w:pPr>
     </w:p>
     <w:sectPr>
-      <w:footerReference w:type="default" r:id="rId13"/>
+      <w:footerReference w:type="default" r:id="rId15"/>
       <w:pgSz w:w="12240" w:h="15840"/>
       <w:pgMar w:top="1380" w:right="540" w:bottom="1320" w:left="1340" w:header="0" w:footer="1124" w:gutter="0"/>
       <w:cols w:space="720"/>
@@ -2974,7 +3747,7 @@
                               <w:rFonts w:ascii="Arial"/>
                               <w:noProof/>
                             </w:rPr>
-                            <w:t>2</w:t>
+                            <w:t>5</w:t>
                           </w:r>
                           <w:r>
                             <w:fldChar w:fldCharType="end"/>
@@ -3031,7 +3804,7 @@
                         <w:rFonts w:ascii="Arial"/>
                         <w:noProof/>
                       </w:rPr>
-                      <w:t>2</w:t>
+                      <w:t>5</w:t>
                     </w:r>
                     <w:r>
                       <w:fldChar w:fldCharType="end"/>
@@ -4138,11 +4911,11 @@
 </file>
 
 <file path=customXml/item1.xml><?xml version="1.0" encoding="utf-8"?>
-<b:Sources xmlns:b="http://schemas.openxmlformats.org/officeDocument/2006/bibliography" xmlns="http://schemas.openxmlformats.org/officeDocument/2006/bibliography" SelectedStyle="\APASixthEditionOfficeOnline.xsl" StyleName="APA" Version="6"/>
+<b:Sources xmlns:b="http://schemas.openxmlformats.org/officeDocument/2006/bibliography" xmlns="http://schemas.openxmlformats.org/officeDocument/2006/bibliography" SelectedStyle="/GostTitle.XSL" StyleName="ГОСТ — сортировка по названиям" Version="6"/>
 </file>
 
 <file path=customXml/itemProps1.xml><?xml version="1.0" encoding="utf-8"?>
-<ds:datastoreItem xmlns:ds="http://schemas.openxmlformats.org/officeDocument/2006/customXml" ds:itemID="{22739B7D-C4BB-EC47-B271-3D21F2362B84}">
+<ds:datastoreItem xmlns:ds="http://schemas.openxmlformats.org/officeDocument/2006/customXml" ds:itemID="{8C8F72F5-C000-0F48-A817-1B06A87AA7A5}">
   <ds:schemaRefs>
     <ds:schemaRef ds:uri="http://schemas.openxmlformats.org/officeDocument/2006/bibliography"/>
   </ds:schemaRefs>

</xml_diff>